<commit_message>
Improve models composite, iterator and object pool.
</commit_message>
<xml_diff>
--- a/CreationalPatterns/CreationalPatterns.docx
+++ b/CreationalPatterns/CreationalPatterns.docx
@@ -2650,8 +2650,6 @@
           </wp:inline>
         </w:drawing>
       </w:r>
-      <w:bookmarkStart w:id="0" w:name="_GoBack"/>
-      <w:bookmarkEnd w:id="0"/>
     </w:p>
     <w:p>
       <w:pPr>
@@ -2674,6 +2672,7 @@
           <w:sz w:val="32"/>
           <w:szCs w:val="32"/>
         </w:rPr>
+        <w:lastRenderedPageBreak/>
         <w:t xml:space="preserve">Object Pool: </w:t>
       </w:r>
       <w:r>
@@ -2698,21 +2697,83 @@
         </w:numPr>
         <w:rPr>
           <w:rFonts w:ascii="Georgia" w:hAnsi="Georgia"/>
-          <w:color w:val="000000" w:themeColor="text1"/>
-          <w:sz w:val="28"/>
-        </w:rPr>
-      </w:pPr>
-      <w:r>
-        <w:rPr>
-          <w:rFonts w:ascii="Georgia" w:hAnsi="Georgia"/>
           <w:bCs/>
           <w:color w:val="000000" w:themeColor="text1"/>
           <w:sz w:val="24"/>
           <w:szCs w:val="27"/>
           <w:shd w:val="clear" w:color="auto" w:fill="FFFFFF"/>
         </w:rPr>
+      </w:pPr>
+      <w:r>
+        <w:rPr>
+          <w:rFonts w:ascii="Georgia" w:hAnsi="Georgia"/>
+          <w:bCs/>
+          <w:color w:val="000000" w:themeColor="text1"/>
+          <w:sz w:val="24"/>
+          <w:szCs w:val="27"/>
+          <w:shd w:val="clear" w:color="auto" w:fill="FFFFFF"/>
+        </w:rPr>
         <w:t>Object pooling can offer a significant performance boost; it is most effective in situations where the cost of initializing a class instance is high, the rate of instantiation of a class is high, and the number of instantiations in use at any one time is low.</w:t>
       </w:r>
+    </w:p>
+    <w:p/>
+    <w:p/>
+    <w:p>
+      <w:r>
+        <w:rPr>
+          <w:noProof/>
+        </w:rPr>
+        <w:drawing>
+          <wp:inline distT="0" distB="0" distL="0" distR="0">
+            <wp:extent cx="5476875" cy="3390900"/>
+            <wp:effectExtent l="0" t="0" r="9525" b="0"/>
+            <wp:docPr id="4" name="Picture 4" descr="C:\Users\daniel\AppData\Local\Microsoft\Windows\INetCache\Content.Word\structural.png"/>
+            <wp:cNvGraphicFramePr>
+              <a:graphicFrameLocks xmlns:a="http://schemas.openxmlformats.org/drawingml/2006/main" noChangeAspect="1"/>
+            </wp:cNvGraphicFramePr>
+            <a:graphic xmlns:a="http://schemas.openxmlformats.org/drawingml/2006/main">
+              <a:graphicData uri="http://schemas.openxmlformats.org/drawingml/2006/picture">
+                <pic:pic xmlns:pic="http://schemas.openxmlformats.org/drawingml/2006/picture">
+                  <pic:nvPicPr>
+                    <pic:cNvPr id="0" name="Picture 3" descr="C:\Users\daniel\AppData\Local\Microsoft\Windows\INetCache\Content.Word\structural.png"/>
+                    <pic:cNvPicPr>
+                      <a:picLocks noChangeAspect="1" noChangeArrowheads="1"/>
+                    </pic:cNvPicPr>
+                  </pic:nvPicPr>
+                  <pic:blipFill>
+                    <a:blip r:embed="rId21">
+                      <a:extLst>
+                        <a:ext uri="{28A0092B-C50C-407E-A947-70E740481C1C}">
+                          <a14:useLocalDpi xmlns:a14="http://schemas.microsoft.com/office/drawing/2010/main" val="0"/>
+                        </a:ext>
+                      </a:extLst>
+                    </a:blip>
+                    <a:srcRect/>
+                    <a:stretch>
+                      <a:fillRect/>
+                    </a:stretch>
+                  </pic:blipFill>
+                  <pic:spPr bwMode="auto">
+                    <a:xfrm>
+                      <a:off x="0" y="0"/>
+                      <a:ext cx="5476875" cy="3390900"/>
+                    </a:xfrm>
+                    <a:prstGeom prst="rect">
+                      <a:avLst/>
+                    </a:prstGeom>
+                    <a:noFill/>
+                    <a:ln>
+                      <a:noFill/>
+                    </a:ln>
+                  </pic:spPr>
+                </pic:pic>
+              </a:graphicData>
+            </a:graphic>
+          </wp:inline>
+        </w:drawing>
+      </w:r>
+      <w:bookmarkStart w:id="0" w:name="_GoBack"/>
+      <w:bookmarkEnd w:id="0"/>
     </w:p>
     <w:sectPr>
       <w:pgSz w:w="12240" w:h="15840"/>

</xml_diff>